<commit_message>
Deploy preview for PR 31 🛫
</commit_message>
<xml_diff>
--- a/pr-preview/pr-31/UCD-SeRG-Lab-Manual.docx
+++ b/pr-preview/pr-31/UCD-SeRG-Lab-Manual.docx
@@ -40180,13 +40180,13 @@
     </w:p>
     <w:bookmarkEnd w:id="335"/>
     <w:bookmarkEnd w:id="336"/>
-    <w:bookmarkStart w:id="348" w:name="checklists"/>
+    <w:bookmarkStart w:id="342" w:name="use-of-ai"/>
     <w:p>
       <w:pPr>
         <w:pStyle w:val="Heading1"/>
       </w:pPr>
       <w:r>
-        <w:t xml:space="preserve">16. Checklists</w:t>
+        <w:t xml:space="preserve">16. Use of AI</w:t>
       </w:r>
     </w:p>
     <w:p>
@@ -40194,12 +40194,373 @@
         <w:pStyle w:val="FirstParagraph"/>
       </w:pPr>
       <w:r>
+        <w:t xml:space="preserve">AI-powered coding assistants can be valuable tools for accelerating your work, but they require careful and responsible use. Lab members who use AI tools must adhere to the following guidelines:</w:t>
+      </w:r>
+    </w:p>
+    <w:bookmarkStart w:id="337" w:name="responsibility-for-validation"/>
+    <w:p>
+      <w:pPr>
+        <w:pStyle w:val="Heading2"/>
+      </w:pPr>
+      <w:r>
+        <w:t xml:space="preserve">16.1 Responsibility for validation</w:t>
+      </w:r>
+    </w:p>
+    <w:p>
+      <w:pPr>
+        <w:pStyle w:val="FirstParagraph"/>
+      </w:pPr>
+      <w:r>
+        <w:rPr>
+          <w:b/>
+          <w:bCs/>
+        </w:rPr>
+        <w:t xml:space="preserve">You are fully responsible for checking and validating all AI-generated code and content.</w:t>
+      </w:r>
+      <w:r>
+        <w:t xml:space="preserve"> </w:t>
+      </w:r>
+      <w:r>
+        <w:t xml:space="preserve">AI tools can make mistakes, generate insecure code, produce incorrect logic, or suggest approaches that are inappropriate for our specific research context. Before using any AI-generated code:</w:t>
+      </w:r>
+    </w:p>
+    <w:p>
+      <w:pPr>
+        <w:pStyle w:val="Compact"/>
+        <w:numPr>
+          <w:ilvl w:val="0"/>
+          <w:numId w:val="1078"/>
+        </w:numPr>
+      </w:pPr>
+      <w:r>
+        <w:t xml:space="preserve">Carefully review the code to ensure you understand what it does</w:t>
+      </w:r>
+    </w:p>
+    <w:p>
+      <w:pPr>
+        <w:pStyle w:val="Compact"/>
+        <w:numPr>
+          <w:ilvl w:val="0"/>
+          <w:numId w:val="1078"/>
+        </w:numPr>
+      </w:pPr>
+      <w:r>
+        <w:t xml:space="preserve">Test the code thoroughly to verify it works as expected</w:t>
+      </w:r>
+    </w:p>
+    <w:p>
+      <w:pPr>
+        <w:pStyle w:val="Compact"/>
+        <w:numPr>
+          <w:ilvl w:val="0"/>
+          <w:numId w:val="1078"/>
+        </w:numPr>
+      </w:pPr>
+      <w:r>
+        <w:t xml:space="preserve">Verify that the logic is appropriate for your specific use case</w:t>
+      </w:r>
+    </w:p>
+    <w:p>
+      <w:pPr>
+        <w:pStyle w:val="Compact"/>
+        <w:numPr>
+          <w:ilvl w:val="0"/>
+          <w:numId w:val="1078"/>
+        </w:numPr>
+      </w:pPr>
+      <w:r>
+        <w:t xml:space="preserve">Check that the code follows our lab’s coding standards and best practices</w:t>
+      </w:r>
+    </w:p>
+    <w:p>
+      <w:pPr>
+        <w:pStyle w:val="Compact"/>
+        <w:numPr>
+          <w:ilvl w:val="0"/>
+          <w:numId w:val="1078"/>
+        </w:numPr>
+      </w:pPr>
+      <w:r>
+        <w:t xml:space="preserve">Ensure the code does not introduce security vulnerabilities or data privacy issues</w:t>
+      </w:r>
+    </w:p>
+    <w:p>
+      <w:pPr>
+        <w:pStyle w:val="FirstParagraph"/>
+      </w:pPr>
+      <w:r>
+        <w:t xml:space="preserve">Never blindly copy and paste AI-generated code without understanding it. If you don’t understand what the AI has suggested, take the time to learn or ask a colleague for help.</w:t>
+      </w:r>
+    </w:p>
+    <w:bookmarkEnd w:id="337"/>
+    <w:bookmarkStart w:id="338" w:name="disclosure-of-ai-use"/>
+    <w:p>
+      <w:pPr>
+        <w:pStyle w:val="Heading2"/>
+      </w:pPr>
+      <w:r>
+        <w:t xml:space="preserve">16.2 Disclosure of AI use</w:t>
+      </w:r>
+    </w:p>
+    <w:p>
+      <w:pPr>
+        <w:pStyle w:val="FirstParagraph"/>
+      </w:pPr>
+      <w:r>
+        <w:rPr>
+          <w:b/>
+          <w:bCs/>
+        </w:rPr>
+        <w:t xml:space="preserve">You must clearly state whenever you have used AI tools in your work.</w:t>
+      </w:r>
+      <w:r>
+        <w:t xml:space="preserve"> </w:t>
+      </w:r>
+      <w:r>
+        <w:t xml:space="preserve">This is essential for transparency and reproducibility. Specifically:</w:t>
+      </w:r>
+    </w:p>
+    <w:p>
+      <w:pPr>
+        <w:pStyle w:val="Compact"/>
+        <w:numPr>
+          <w:ilvl w:val="0"/>
+          <w:numId w:val="1079"/>
+        </w:numPr>
+      </w:pPr>
+      <w:r>
+        <w:t xml:space="preserve">In code comments, note when AI tools were used to generate or significantly modify code</w:t>
+      </w:r>
+    </w:p>
+    <w:p>
+      <w:pPr>
+        <w:pStyle w:val="Compact"/>
+        <w:numPr>
+          <w:ilvl w:val="0"/>
+          <w:numId w:val="1079"/>
+        </w:numPr>
+      </w:pPr>
+      <w:r>
+        <w:t xml:space="preserve">In commit messages, mention if AI tools assisted with the changes</w:t>
+      </w:r>
+    </w:p>
+    <w:p>
+      <w:pPr>
+        <w:pStyle w:val="Compact"/>
+        <w:numPr>
+          <w:ilvl w:val="0"/>
+          <w:numId w:val="1079"/>
+        </w:numPr>
+      </w:pPr>
+      <w:r>
+        <w:t xml:space="preserve">In manuscripts and reports, acknowledge AI tool usage in the methods or acknowledgments section</w:t>
+      </w:r>
+    </w:p>
+    <w:p>
+      <w:pPr>
+        <w:pStyle w:val="Compact"/>
+        <w:numPr>
+          <w:ilvl w:val="0"/>
+          <w:numId w:val="1079"/>
+        </w:numPr>
+      </w:pPr>
+      <w:r>
+        <w:t xml:space="preserve">In presentations, disclose AI assistance when relevant</w:t>
+      </w:r>
+    </w:p>
+    <w:p>
+      <w:pPr>
+        <w:pStyle w:val="FirstParagraph"/>
+      </w:pPr>
+      <w:r>
+        <w:t xml:space="preserve">Example code comment:</w:t>
+      </w:r>
+    </w:p>
+    <w:p>
+      <w:pPr>
+        <w:pStyle w:val="SourceCode"/>
+      </w:pPr>
+      <w:r>
+        <w:rPr>
+          <w:rStyle w:val="VerbatimChar"/>
+        </w:rPr>
+        <w:t xml:space="preserve"># The following function was generated with assistance from GitHub Copilot</w:t>
+      </w:r>
+      <w:r>
+        <w:br/>
+      </w:r>
+      <w:r>
+        <w:rPr>
+          <w:rStyle w:val="VerbatimChar"/>
+        </w:rPr>
+        <w:t xml:space="preserve"># and has been reviewed and tested to ensure correctness</w:t>
+      </w:r>
+    </w:p>
+    <w:bookmarkEnd w:id="338"/>
+    <w:bookmarkStart w:id="341" w:name="recommended-tools"/>
+    <w:p>
+      <w:pPr>
+        <w:pStyle w:val="Heading2"/>
+      </w:pPr>
+      <w:r>
+        <w:t xml:space="preserve">16.3 Recommended tools</w:t>
+      </w:r>
+    </w:p>
+    <w:p>
+      <w:pPr>
+        <w:pStyle w:val="FirstParagraph"/>
+      </w:pPr>
+      <w:r>
+        <w:t xml:space="preserve">We recommend using</w:t>
+      </w:r>
+      <w:r>
+        <w:t xml:space="preserve"> </w:t>
+      </w:r>
+      <w:hyperlink r:id="rId339">
+        <w:r>
+          <w:rPr>
+            <w:rStyle w:val="Hyperlink"/>
+            <w:b/>
+            <w:bCs/>
+          </w:rPr>
+          <w:t xml:space="preserve">GitHub Copilot</w:t>
+        </w:r>
+      </w:hyperlink>
+      <w:r>
+        <w:t xml:space="preserve"> </w:t>
+      </w:r>
+      <w:r>
+        <w:t xml:space="preserve">for AI-assisted coding. GitHub Copilot offers several advantages:</w:t>
+      </w:r>
+    </w:p>
+    <w:p>
+      <w:pPr>
+        <w:pStyle w:val="Compact"/>
+        <w:numPr>
+          <w:ilvl w:val="0"/>
+          <w:numId w:val="1080"/>
+        </w:numPr>
+      </w:pPr>
+      <w:r>
+        <w:rPr>
+          <w:b/>
+          <w:bCs/>
+        </w:rPr>
+        <w:t xml:space="preserve">Built-in transparency</w:t>
+      </w:r>
+      <w:r>
+        <w:t xml:space="preserve">: When used through GitHub’s</w:t>
+      </w:r>
+      <w:r>
+        <w:t xml:space="preserve"> </w:t>
+      </w:r>
+      <w:hyperlink r:id="rId340">
+        <w:r>
+          <w:rPr>
+            <w:rStyle w:val="Hyperlink"/>
+          </w:rPr>
+          <w:t xml:space="preserve">Coding Agent interface</w:t>
+        </w:r>
+      </w:hyperlink>
+      <w:r>
+        <w:t xml:space="preserve">, Copilot creates a clear record of its role in your work through commit history and code suggestions</w:t>
+      </w:r>
+    </w:p>
+    <w:p>
+      <w:pPr>
+        <w:pStyle w:val="Compact"/>
+        <w:numPr>
+          <w:ilvl w:val="0"/>
+          <w:numId w:val="1080"/>
+        </w:numPr>
+      </w:pPr>
+      <w:r>
+        <w:rPr>
+          <w:b/>
+          <w:bCs/>
+        </w:rPr>
+        <w:t xml:space="preserve">Context-aware suggestions</w:t>
+      </w:r>
+      <w:r>
+        <w:t xml:space="preserve">: Copilot understands your codebase and can make contextually relevant suggestions</w:t>
+      </w:r>
+    </w:p>
+    <w:p>
+      <w:pPr>
+        <w:pStyle w:val="Compact"/>
+        <w:numPr>
+          <w:ilvl w:val="0"/>
+          <w:numId w:val="1080"/>
+        </w:numPr>
+      </w:pPr>
+      <w:r>
+        <w:rPr>
+          <w:b/>
+          <w:bCs/>
+        </w:rPr>
+        <w:t xml:space="preserve">Integration with version control</w:t>
+      </w:r>
+      <w:r>
+        <w:t xml:space="preserve">: Using Copilot within GitHub ensures that AI-assisted changes are tracked alongside all other code changes</w:t>
+      </w:r>
+    </w:p>
+    <w:p>
+      <w:pPr>
+        <w:pStyle w:val="Compact"/>
+        <w:numPr>
+          <w:ilvl w:val="0"/>
+          <w:numId w:val="1080"/>
+        </w:numPr>
+      </w:pPr>
+      <w:r>
+        <w:rPr>
+          <w:b/>
+          <w:bCs/>
+        </w:rPr>
+        <w:t xml:space="preserve">Interactive workflow</w:t>
+      </w:r>
+      <w:r>
+        <w:t xml:space="preserve">: Copilot’s interactive nature encourages you to review and modify suggestions rather than blindly accepting them</w:t>
+      </w:r>
+    </w:p>
+    <w:p>
+      <w:pPr>
+        <w:pStyle w:val="FirstParagraph"/>
+      </w:pPr>
+      <w:r>
+        <w:t xml:space="preserve">When using GitHub Copilot or similar tools, work interactively with the AI suggestions—review, modify, and test them rather than accepting them wholesale. This interactive approach helps ensure code quality and deepens your understanding of the code.</w:t>
+      </w:r>
+    </w:p>
+    <w:p>
+      <w:pPr>
+        <w:pStyle w:val="BodyText"/>
+      </w:pPr>
+      <w:r>
+        <w:t xml:space="preserve">Remember: AI tools are assistants, not replacements for your expertise and judgment. The quality and correctness of your work remains your responsibility.</w:t>
+      </w:r>
+    </w:p>
+    <w:bookmarkEnd w:id="341"/>
+    <w:bookmarkEnd w:id="342"/>
+    <w:bookmarkStart w:id="354" w:name="checklists"/>
+    <w:p>
+      <w:pPr>
+        <w:pStyle w:val="Heading1"/>
+      </w:pPr>
+      <w:r>
+        <w:t xml:space="preserve">17. Checklists</w:t>
+      </w:r>
+    </w:p>
+    <w:p>
+      <w:pPr>
+        <w:pStyle w:val="FirstParagraph"/>
+      </w:pPr>
+      <w:r>
         <w:t xml:space="preserve">Adapted by UCD-SeRG team from</w:t>
       </w:r>
       <w:r>
         <w:t xml:space="preserve"> </w:t>
       </w:r>
-      <w:hyperlink r:id="rId337">
+      <w:hyperlink r:id="rId343">
         <w:r>
           <w:rPr>
             <w:rStyle w:val="Hyperlink"/>
@@ -40208,13 +40569,13 @@
         </w:r>
       </w:hyperlink>
     </w:p>
-    <w:bookmarkStart w:id="338" w:name="pre-analysis-plan-checklist"/>
+    <w:bookmarkStart w:id="344" w:name="pre-analysis-plan-checklist"/>
     <w:p>
       <w:pPr>
         <w:pStyle w:val="Heading2"/>
       </w:pPr>
       <w:r>
-        <w:t xml:space="preserve">16.1 Pre-analysis plan checklist</w:t>
+        <w:t xml:space="preserve">17.1 Pre-analysis plan checklist</w:t>
       </w:r>
     </w:p>
     <w:p>
@@ -40222,7 +40583,7 @@
         <w:pStyle w:val="Compact"/>
         <w:numPr>
           <w:ilvl w:val="0"/>
-          <w:numId w:val="1078"/>
+          <w:numId w:val="1081"/>
         </w:numPr>
       </w:pPr>
       <w:r>
@@ -40234,7 +40595,7 @@
         <w:pStyle w:val="Compact"/>
         <w:numPr>
           <w:ilvl w:val="0"/>
-          <w:numId w:val="1078"/>
+          <w:numId w:val="1081"/>
         </w:numPr>
       </w:pPr>
       <w:r>
@@ -40246,7 +40607,7 @@
         <w:pStyle w:val="Compact"/>
         <w:numPr>
           <w:ilvl w:val="0"/>
-          <w:numId w:val="1078"/>
+          <w:numId w:val="1081"/>
         </w:numPr>
       </w:pPr>
       <w:r>
@@ -40258,7 +40619,7 @@
         <w:pStyle w:val="Compact"/>
         <w:numPr>
           <w:ilvl w:val="0"/>
-          <w:numId w:val="1078"/>
+          <w:numId w:val="1081"/>
         </w:numPr>
       </w:pPr>
       <w:r>
@@ -40270,7 +40631,7 @@
         <w:pStyle w:val="Compact"/>
         <w:numPr>
           <w:ilvl w:val="0"/>
-          <w:numId w:val="1078"/>
+          <w:numId w:val="1081"/>
         </w:numPr>
       </w:pPr>
       <w:r>
@@ -40282,7 +40643,7 @@
         <w:pStyle w:val="Compact"/>
         <w:numPr>
           <w:ilvl w:val="0"/>
-          <w:numId w:val="1078"/>
+          <w:numId w:val="1081"/>
         </w:numPr>
       </w:pPr>
       <w:r>
@@ -40294,7 +40655,7 @@
         <w:pStyle w:val="Compact"/>
         <w:numPr>
           <w:ilvl w:val="0"/>
-          <w:numId w:val="1078"/>
+          <w:numId w:val="1081"/>
         </w:numPr>
       </w:pPr>
       <w:r>
@@ -40306,7 +40667,7 @@
         <w:pStyle w:val="Compact"/>
         <w:numPr>
           <w:ilvl w:val="0"/>
-          <w:numId w:val="1078"/>
+          <w:numId w:val="1081"/>
         </w:numPr>
       </w:pPr>
       <w:r>
@@ -40318,7 +40679,7 @@
         <w:pStyle w:val="Compact"/>
         <w:numPr>
           <w:ilvl w:val="0"/>
-          <w:numId w:val="1078"/>
+          <w:numId w:val="1081"/>
         </w:numPr>
       </w:pPr>
       <w:r>
@@ -40330,7 +40691,7 @@
         <w:pStyle w:val="Compact"/>
         <w:numPr>
           <w:ilvl w:val="0"/>
-          <w:numId w:val="1078"/>
+          <w:numId w:val="1081"/>
         </w:numPr>
       </w:pPr>
       <w:r>
@@ -40342,7 +40703,7 @@
         <w:pStyle w:val="Compact"/>
         <w:numPr>
           <w:ilvl w:val="0"/>
-          <w:numId w:val="1078"/>
+          <w:numId w:val="1081"/>
         </w:numPr>
       </w:pPr>
       <w:r>
@@ -40354,7 +40715,7 @@
         <w:pStyle w:val="Compact"/>
         <w:numPr>
           <w:ilvl w:val="0"/>
-          <w:numId w:val="1078"/>
+          <w:numId w:val="1081"/>
         </w:numPr>
       </w:pPr>
       <w:r>
@@ -40366,7 +40727,7 @@
         <w:pStyle w:val="Compact"/>
         <w:numPr>
           <w:ilvl w:val="0"/>
-          <w:numId w:val="1078"/>
+          <w:numId w:val="1081"/>
         </w:numPr>
       </w:pPr>
       <w:r>
@@ -40378,7 +40739,7 @@
         <w:pStyle w:val="Compact"/>
         <w:numPr>
           <w:ilvl w:val="0"/>
-          <w:numId w:val="1078"/>
+          <w:numId w:val="1081"/>
         </w:numPr>
       </w:pPr>
       <w:r>
@@ -40390,21 +40751,21 @@
         <w:pStyle w:val="Compact"/>
         <w:numPr>
           <w:ilvl w:val="0"/>
-          <w:numId w:val="1078"/>
+          <w:numId w:val="1081"/>
         </w:numPr>
       </w:pPr>
       <w:r>
         <w:t xml:space="preserve">Negative control analyses</w:t>
       </w:r>
     </w:p>
-    <w:bookmarkEnd w:id="338"/>
-    <w:bookmarkStart w:id="339" w:name="code-checklist"/>
+    <w:bookmarkEnd w:id="344"/>
+    <w:bookmarkStart w:id="345" w:name="code-checklist"/>
     <w:p>
       <w:pPr>
         <w:pStyle w:val="Heading2"/>
       </w:pPr>
       <w:r>
-        <w:t xml:space="preserve">16.2 Code checklist</w:t>
+        <w:t xml:space="preserve">17.2 Code checklist</w:t>
       </w:r>
     </w:p>
     <w:p>
@@ -40412,7 +40773,7 @@
         <w:pStyle w:val="Compact"/>
         <w:numPr>
           <w:ilvl w:val="0"/>
-          <w:numId w:val="1079"/>
+          <w:numId w:val="1082"/>
         </w:numPr>
       </w:pPr>
       <w:r>
@@ -40424,7 +40785,7 @@
         <w:pStyle w:val="Compact"/>
         <w:numPr>
           <w:ilvl w:val="0"/>
-          <w:numId w:val="1079"/>
+          <w:numId w:val="1082"/>
         </w:numPr>
       </w:pPr>
       <w:r>
@@ -40436,7 +40797,7 @@
         <w:pStyle w:val="Compact"/>
         <w:numPr>
           <w:ilvl w:val="0"/>
-          <w:numId w:val="1079"/>
+          <w:numId w:val="1082"/>
         </w:numPr>
       </w:pPr>
       <w:r>
@@ -40448,7 +40809,7 @@
         <w:pStyle w:val="Compact"/>
         <w:numPr>
           <w:ilvl w:val="0"/>
-          <w:numId w:val="1079"/>
+          <w:numId w:val="1082"/>
         </w:numPr>
       </w:pPr>
       <w:r>
@@ -40460,7 +40821,7 @@
         <w:pStyle w:val="Compact"/>
         <w:numPr>
           <w:ilvl w:val="0"/>
-          <w:numId w:val="1079"/>
+          <w:numId w:val="1082"/>
         </w:numPr>
       </w:pPr>
       <w:r>
@@ -40472,7 +40833,7 @@
         <w:pStyle w:val="Compact"/>
         <w:numPr>
           <w:ilvl w:val="0"/>
-          <w:numId w:val="1079"/>
+          <w:numId w:val="1082"/>
         </w:numPr>
       </w:pPr>
       <w:r>
@@ -40498,21 +40859,21 @@
         <w:pStyle w:val="Compact"/>
         <w:numPr>
           <w:ilvl w:val="0"/>
-          <w:numId w:val="1079"/>
+          <w:numId w:val="1082"/>
         </w:numPr>
       </w:pPr>
       <w:r>
         <w:t xml:space="preserve">Are all warnings ignorable? Should any warnings be intentionally suppressed or addressed?</w:t>
       </w:r>
     </w:p>
-    <w:bookmarkEnd w:id="339"/>
-    <w:bookmarkStart w:id="343" w:name="manuscript-checklist"/>
+    <w:bookmarkEnd w:id="345"/>
+    <w:bookmarkStart w:id="349" w:name="manuscript-checklist"/>
     <w:p>
       <w:pPr>
         <w:pStyle w:val="Heading2"/>
       </w:pPr>
       <w:r>
-        <w:t xml:space="preserve">16.3 Manuscript checklist</w:t>
+        <w:t xml:space="preserve">17.3 Manuscript checklist</w:t>
       </w:r>
     </w:p>
     <w:p>
@@ -40533,7 +40894,7 @@
         </w:rPr>
         <w:t xml:space="preserve"> </w:t>
       </w:r>
-      <w:hyperlink r:id="rId340">
+      <w:hyperlink r:id="rId346">
         <w:r>
           <w:rPr>
             <w:rStyle w:val="Hyperlink"/>
@@ -40556,7 +40917,7 @@
         <w:pStyle w:val="Compact"/>
         <w:numPr>
           <w:ilvl w:val="0"/>
-          <w:numId w:val="1080"/>
+          <w:numId w:val="1083"/>
         </w:numPr>
       </w:pPr>
       <w:r>
@@ -40579,7 +40940,7 @@
         <w:pStyle w:val="Compact"/>
         <w:numPr>
           <w:ilvl w:val="0"/>
-          <w:numId w:val="1080"/>
+          <w:numId w:val="1083"/>
         </w:numPr>
       </w:pPr>
       <w:r>
@@ -40591,7 +40952,7 @@
         <w:pStyle w:val="Compact"/>
         <w:numPr>
           <w:ilvl w:val="0"/>
-          <w:numId w:val="1080"/>
+          <w:numId w:val="1083"/>
         </w:numPr>
       </w:pPr>
       <w:r>
@@ -40603,7 +40964,7 @@
         <w:pStyle w:val="Compact"/>
         <w:numPr>
           <w:ilvl w:val="0"/>
-          <w:numId w:val="1080"/>
+          <w:numId w:val="1083"/>
         </w:numPr>
       </w:pPr>
       <w:r>
@@ -40615,7 +40976,7 @@
         <w:pStyle w:val="Compact"/>
         <w:numPr>
           <w:ilvl w:val="0"/>
-          <w:numId w:val="1080"/>
+          <w:numId w:val="1083"/>
         </w:numPr>
       </w:pPr>
       <w:r>
@@ -40627,7 +40988,7 @@
         <w:pStyle w:val="Compact"/>
         <w:numPr>
           <w:ilvl w:val="0"/>
-          <w:numId w:val="1080"/>
+          <w:numId w:val="1083"/>
         </w:numPr>
       </w:pPr>
       <w:r>
@@ -40639,7 +41000,7 @@
         <w:pStyle w:val="Compact"/>
         <w:numPr>
           <w:ilvl w:val="0"/>
-          <w:numId w:val="1080"/>
+          <w:numId w:val="1083"/>
         </w:numPr>
       </w:pPr>
       <w:r>
@@ -40651,7 +41012,7 @@
         <w:pStyle w:val="Compact"/>
         <w:numPr>
           <w:ilvl w:val="0"/>
-          <w:numId w:val="1080"/>
+          <w:numId w:val="1083"/>
         </w:numPr>
       </w:pPr>
       <w:r>
@@ -40663,7 +41024,7 @@
         <w:pStyle w:val="Compact"/>
         <w:numPr>
           <w:ilvl w:val="0"/>
-          <w:numId w:val="1080"/>
+          <w:numId w:val="1083"/>
         </w:numPr>
       </w:pPr>
       <w:r>
@@ -40675,7 +41036,7 @@
         <w:pStyle w:val="Compact"/>
         <w:numPr>
           <w:ilvl w:val="0"/>
-          <w:numId w:val="1080"/>
+          <w:numId w:val="1083"/>
         </w:numPr>
       </w:pPr>
       <w:r>
@@ -40687,7 +41048,7 @@
         <w:pStyle w:val="Compact"/>
         <w:numPr>
           <w:ilvl w:val="0"/>
-          <w:numId w:val="1080"/>
+          <w:numId w:val="1083"/>
         </w:numPr>
       </w:pPr>
       <w:r>
@@ -40699,7 +41060,7 @@
         <w:pStyle w:val="Compact"/>
         <w:numPr>
           <w:ilvl w:val="0"/>
-          <w:numId w:val="1080"/>
+          <w:numId w:val="1083"/>
         </w:numPr>
       </w:pPr>
       <w:r>
@@ -40729,7 +41090,7 @@
         <w:pStyle w:val="Compact"/>
         <w:numPr>
           <w:ilvl w:val="0"/>
-          <w:numId w:val="1080"/>
+          <w:numId w:val="1083"/>
         </w:numPr>
       </w:pPr>
       <w:r>
@@ -40741,7 +41102,7 @@
         <w:pStyle w:val="Compact"/>
         <w:numPr>
           <w:ilvl w:val="0"/>
-          <w:numId w:val="1080"/>
+          <w:numId w:val="1083"/>
         </w:numPr>
       </w:pPr>
       <w:r>
@@ -40771,7 +41132,7 @@
         <w:pStyle w:val="Compact"/>
         <w:numPr>
           <w:ilvl w:val="0"/>
-          <w:numId w:val="1080"/>
+          <w:numId w:val="1083"/>
         </w:numPr>
       </w:pPr>
       <w:r>
@@ -40810,7 +41171,7 @@
         <w:pStyle w:val="Compact"/>
         <w:numPr>
           <w:ilvl w:val="0"/>
-          <w:numId w:val="1080"/>
+          <w:numId w:val="1083"/>
         </w:numPr>
       </w:pPr>
       <w:r>
@@ -40828,7 +41189,7 @@
       <w:r>
         <w:t xml:space="preserve"> </w:t>
       </w:r>
-      <w:hyperlink r:id="rId341">
+      <w:hyperlink r:id="rId347">
         <w:r>
           <w:rPr>
             <w:rStyle w:val="Hyperlink"/>
@@ -40845,7 +41206,7 @@
         <w:pStyle w:val="Compact"/>
         <w:numPr>
           <w:ilvl w:val="0"/>
-          <w:numId w:val="1080"/>
+          <w:numId w:val="1083"/>
         </w:numPr>
       </w:pPr>
       <w:r>
@@ -40854,7 +41215,7 @@
       <w:r>
         <w:t xml:space="preserve"> </w:t>
       </w:r>
-      <w:hyperlink r:id="rId342">
+      <w:hyperlink r:id="rId348">
         <w:r>
           <w:rPr>
             <w:rStyle w:val="Hyperlink"/>
@@ -40869,14 +41230,14 @@
         <w:t xml:space="preserve">for author contributions?</w:t>
       </w:r>
     </w:p>
-    <w:bookmarkEnd w:id="343"/>
-    <w:bookmarkStart w:id="347" w:name="figure-checklist"/>
+    <w:bookmarkEnd w:id="349"/>
+    <w:bookmarkStart w:id="353" w:name="figure-checklist"/>
     <w:p>
       <w:pPr>
         <w:pStyle w:val="Heading2"/>
       </w:pPr>
       <w:r>
-        <w:t xml:space="preserve">16.4 Figure checklist</w:t>
+        <w:t xml:space="preserve">17.4 Figure checklist</w:t>
       </w:r>
     </w:p>
     <w:p>
@@ -40884,7 +41245,7 @@
         <w:pStyle w:val="Compact"/>
         <w:numPr>
           <w:ilvl w:val="0"/>
-          <w:numId w:val="1081"/>
+          <w:numId w:val="1084"/>
         </w:numPr>
       </w:pPr>
       <w:r>
@@ -40896,7 +41257,7 @@
         <w:pStyle w:val="Compact"/>
         <w:numPr>
           <w:ilvl w:val="0"/>
-          <w:numId w:val="1081"/>
+          <w:numId w:val="1084"/>
         </w:numPr>
       </w:pPr>
       <w:r>
@@ -40908,7 +41269,7 @@
         <w:pStyle w:val="Compact"/>
         <w:numPr>
           <w:ilvl w:val="0"/>
-          <w:numId w:val="1081"/>
+          <w:numId w:val="1084"/>
         </w:numPr>
       </w:pPr>
       <w:r>
@@ -40920,7 +41281,7 @@
         <w:pStyle w:val="Compact"/>
         <w:numPr>
           <w:ilvl w:val="0"/>
-          <w:numId w:val="1081"/>
+          <w:numId w:val="1084"/>
         </w:numPr>
       </w:pPr>
       <w:r>
@@ -40932,7 +41293,7 @@
         <w:pStyle w:val="Compact"/>
         <w:numPr>
           <w:ilvl w:val="0"/>
-          <w:numId w:val="1081"/>
+          <w:numId w:val="1084"/>
         </w:numPr>
       </w:pPr>
       <w:r>
@@ -40941,7 +41302,7 @@
       <w:r>
         <w:t xml:space="preserve"> </w:t>
       </w:r>
-      <w:hyperlink r:id="rId344">
+      <w:hyperlink r:id="rId350">
         <w:r>
           <w:rPr>
             <w:rStyle w:val="Hyperlink"/>
@@ -40955,7 +41316,7 @@
       <w:r>
         <w:t xml:space="preserve"> </w:t>
       </w:r>
-      <w:hyperlink r:id="rId345">
+      <w:hyperlink r:id="rId351">
         <w:r>
           <w:rPr>
             <w:rStyle w:val="Hyperlink"/>
@@ -40969,7 +41330,7 @@
       <w:r>
         <w:t xml:space="preserve"> </w:t>
       </w:r>
-      <w:hyperlink r:id="rId346">
+      <w:hyperlink r:id="rId352">
         <w:r>
           <w:rPr>
             <w:rStyle w:val="Hyperlink"/>
@@ -40983,7 +41344,7 @@
         <w:pStyle w:val="Compact"/>
         <w:numPr>
           <w:ilvl w:val="0"/>
-          <w:numId w:val="1081"/>
+          <w:numId w:val="1084"/>
         </w:numPr>
       </w:pPr>
       <w:r>
@@ -40995,7 +41356,7 @@
         <w:pStyle w:val="Compact"/>
         <w:numPr>
           <w:ilvl w:val="0"/>
-          <w:numId w:val="1081"/>
+          <w:numId w:val="1084"/>
         </w:numPr>
       </w:pPr>
       <w:r>
@@ -41007,7 +41368,7 @@
         <w:pStyle w:val="Compact"/>
         <w:numPr>
           <w:ilvl w:val="0"/>
-          <w:numId w:val="1081"/>
+          <w:numId w:val="1084"/>
         </w:numPr>
       </w:pPr>
       <w:r>
@@ -41019,22 +41380,22 @@
         <w:pStyle w:val="Compact"/>
         <w:numPr>
           <w:ilvl w:val="0"/>
-          <w:numId w:val="1081"/>
+          <w:numId w:val="1084"/>
         </w:numPr>
       </w:pPr>
       <w:r>
         <w:t xml:space="preserve">Are 95% confidence intervals or other measures of precision shown, if applicable?</w:t>
       </w:r>
     </w:p>
-    <w:bookmarkEnd w:id="347"/>
-    <w:bookmarkEnd w:id="348"/>
-    <w:bookmarkStart w:id="385" w:name="resources"/>
+    <w:bookmarkEnd w:id="353"/>
+    <w:bookmarkEnd w:id="354"/>
+    <w:bookmarkStart w:id="391" w:name="resources"/>
     <w:p>
       <w:pPr>
         <w:pStyle w:val="Heading1"/>
       </w:pPr>
       <w:r>
-        <w:t xml:space="preserve">17. Resources</w:t>
+        <w:t xml:space="preserve">18. Resources</w:t>
       </w:r>
     </w:p>
     <w:p>
@@ -41047,7 +41408,7 @@
       <w:r>
         <w:t xml:space="preserve"> </w:t>
       </w:r>
-      <w:hyperlink r:id="rId349">
+      <w:hyperlink r:id="rId355">
         <w:r>
           <w:rPr>
             <w:rStyle w:val="Hyperlink"/>
@@ -41056,22 +41417,22 @@
         </w:r>
       </w:hyperlink>
     </w:p>
-    <w:bookmarkStart w:id="360" w:name="resources-for-r"/>
+    <w:bookmarkStart w:id="366" w:name="resources-for-r"/>
     <w:p>
       <w:pPr>
         <w:pStyle w:val="Heading2"/>
       </w:pPr>
       <w:r>
-        <w:t xml:space="preserve">17.1 Resources for R</w:t>
-      </w:r>
-    </w:p>
-    <w:bookmarkStart w:id="351" w:name="books-and-comprehensive-guides"/>
+        <w:t xml:space="preserve">18.1 Resources for R</w:t>
+      </w:r>
+    </w:p>
+    <w:bookmarkStart w:id="357" w:name="books-and-comprehensive-guides"/>
     <w:p>
       <w:pPr>
         <w:pStyle w:val="Heading3"/>
       </w:pPr>
       <w:r>
-        <w:t xml:space="preserve">17.1.1 Books and Comprehensive Guides</w:t>
+        <w:t xml:space="preserve">18.1.1 Books and Comprehensive Guides</w:t>
       </w:r>
     </w:p>
     <w:p>
@@ -41079,7 +41440,7 @@
         <w:pStyle w:val="Compact"/>
         <w:numPr>
           <w:ilvl w:val="0"/>
-          <w:numId w:val="1082"/>
+          <w:numId w:val="1085"/>
         </w:numPr>
       </w:pPr>
       <w:hyperlink r:id="rId178">
@@ -41102,7 +41463,7 @@
         <w:pStyle w:val="Compact"/>
         <w:numPr>
           <w:ilvl w:val="0"/>
-          <w:numId w:val="1082"/>
+          <w:numId w:val="1085"/>
         </w:numPr>
       </w:pPr>
       <w:hyperlink r:id="rId172">
@@ -41125,7 +41486,7 @@
         <w:pStyle w:val="Compact"/>
         <w:numPr>
           <w:ilvl w:val="0"/>
-          <w:numId w:val="1082"/>
+          <w:numId w:val="1085"/>
         </w:numPr>
       </w:pPr>
       <w:hyperlink r:id="rId179">
@@ -41148,7 +41509,7 @@
         <w:pStyle w:val="Compact"/>
         <w:numPr>
           <w:ilvl w:val="0"/>
-          <w:numId w:val="1082"/>
+          <w:numId w:val="1085"/>
         </w:numPr>
       </w:pPr>
       <w:hyperlink r:id="rId181">
@@ -41171,7 +41532,7 @@
         <w:pStyle w:val="Compact"/>
         <w:numPr>
           <w:ilvl w:val="0"/>
-          <w:numId w:val="1082"/>
+          <w:numId w:val="1085"/>
         </w:numPr>
       </w:pPr>
       <w:hyperlink r:id="rId182">
@@ -41194,7 +41555,7 @@
         <w:pStyle w:val="Compact"/>
         <w:numPr>
           <w:ilvl w:val="0"/>
-          <w:numId w:val="1082"/>
+          <w:numId w:val="1085"/>
         </w:numPr>
       </w:pPr>
       <w:hyperlink r:id="rId184">
@@ -41217,10 +41578,10 @@
         <w:pStyle w:val="Compact"/>
         <w:numPr>
           <w:ilvl w:val="0"/>
-          <w:numId w:val="1082"/>
+          <w:numId w:val="1085"/>
         </w:numPr>
       </w:pPr>
-      <w:hyperlink r:id="rId350">
+      <w:hyperlink r:id="rId356">
         <w:r>
           <w:rPr>
             <w:rStyle w:val="Hyperlink"/>
@@ -41229,14 +41590,14 @@
         </w:r>
       </w:hyperlink>
     </w:p>
-    <w:bookmarkEnd w:id="351"/>
-    <w:bookmarkStart w:id="356" w:name="cheat-sheets"/>
+    <w:bookmarkEnd w:id="357"/>
+    <w:bookmarkStart w:id="362" w:name="cheat-sheets"/>
     <w:p>
       <w:pPr>
         <w:pStyle w:val="Heading3"/>
       </w:pPr>
       <w:r>
-        <w:t xml:space="preserve">17.1.2 Cheat Sheets</w:t>
+        <w:t xml:space="preserve">18.1.2 Cheat Sheets</w:t>
       </w:r>
     </w:p>
     <w:p>
@@ -41244,10 +41605,10 @@
         <w:pStyle w:val="Compact"/>
         <w:numPr>
           <w:ilvl w:val="0"/>
-          <w:numId w:val="1083"/>
+          <w:numId w:val="1086"/>
         </w:numPr>
       </w:pPr>
-      <w:hyperlink r:id="rId352">
+      <w:hyperlink r:id="rId358">
         <w:r>
           <w:rPr>
             <w:rStyle w:val="Hyperlink"/>
@@ -41261,10 +41622,10 @@
         <w:pStyle w:val="Compact"/>
         <w:numPr>
           <w:ilvl w:val="0"/>
-          <w:numId w:val="1083"/>
+          <w:numId w:val="1086"/>
         </w:numPr>
       </w:pPr>
-      <w:hyperlink r:id="rId353">
+      <w:hyperlink r:id="rId359">
         <w:r>
           <w:rPr>
             <w:rStyle w:val="Hyperlink"/>
@@ -41278,10 +41639,10 @@
         <w:pStyle w:val="Compact"/>
         <w:numPr>
           <w:ilvl w:val="0"/>
-          <w:numId w:val="1083"/>
+          <w:numId w:val="1086"/>
         </w:numPr>
       </w:pPr>
-      <w:hyperlink r:id="rId354">
+      <w:hyperlink r:id="rId360">
         <w:r>
           <w:rPr>
             <w:rStyle w:val="Hyperlink"/>
@@ -41295,10 +41656,10 @@
         <w:pStyle w:val="Compact"/>
         <w:numPr>
           <w:ilvl w:val="0"/>
-          <w:numId w:val="1083"/>
+          <w:numId w:val="1086"/>
         </w:numPr>
       </w:pPr>
-      <w:hyperlink r:id="rId355">
+      <w:hyperlink r:id="rId361">
         <w:r>
           <w:rPr>
             <w:rStyle w:val="Hyperlink"/>
@@ -41307,14 +41668,14 @@
         </w:r>
       </w:hyperlink>
     </w:p>
-    <w:bookmarkEnd w:id="356"/>
-    <w:bookmarkStart w:id="358" w:name="style-and-best-practices"/>
+    <w:bookmarkEnd w:id="362"/>
+    <w:bookmarkStart w:id="364" w:name="style-and-best-practices"/>
     <w:p>
       <w:pPr>
         <w:pStyle w:val="Heading3"/>
       </w:pPr>
       <w:r>
-        <w:t xml:space="preserve">17.1.3 Style and Best Practices</w:t>
+        <w:t xml:space="preserve">18.1.3 Style and Best Practices</w:t>
       </w:r>
     </w:p>
     <w:p>
@@ -41322,10 +41683,10 @@
         <w:pStyle w:val="Compact"/>
         <w:numPr>
           <w:ilvl w:val="0"/>
-          <w:numId w:val="1084"/>
+          <w:numId w:val="1087"/>
         </w:numPr>
       </w:pPr>
-      <w:hyperlink r:id="rId357">
+      <w:hyperlink r:id="rId363">
         <w:r>
           <w:rPr>
             <w:rStyle w:val="Hyperlink"/>
@@ -41334,14 +41695,14 @@
         </w:r>
       </w:hyperlink>
     </w:p>
-    <w:bookmarkEnd w:id="358"/>
-    <w:bookmarkStart w:id="359" w:name="tidy-evaluation-resources"/>
+    <w:bookmarkEnd w:id="364"/>
+    <w:bookmarkStart w:id="365" w:name="tidy-evaluation-resources"/>
     <w:p>
       <w:pPr>
         <w:pStyle w:val="Heading3"/>
       </w:pPr>
       <w:r>
-        <w:t xml:space="preserve">17.1.4 Tidy Evaluation Resources</w:t>
+        <w:t xml:space="preserve">18.1.4 Tidy Evaluation Resources</w:t>
       </w:r>
     </w:p>
     <w:p>
@@ -41349,7 +41710,7 @@
         <w:pStyle w:val="Compact"/>
         <w:numPr>
           <w:ilvl w:val="0"/>
-          <w:numId w:val="1085"/>
+          <w:numId w:val="1088"/>
         </w:numPr>
       </w:pPr>
       <w:hyperlink r:id="rId154">
@@ -41372,7 +41733,7 @@
         <w:pStyle w:val="Compact"/>
         <w:numPr>
           <w:ilvl w:val="0"/>
-          <w:numId w:val="1085"/>
+          <w:numId w:val="1088"/>
         </w:numPr>
       </w:pPr>
       <w:hyperlink r:id="rId155">
@@ -41395,7 +41756,7 @@
         <w:pStyle w:val="Compact"/>
         <w:numPr>
           <w:ilvl w:val="0"/>
-          <w:numId w:val="1085"/>
+          <w:numId w:val="1088"/>
         </w:numPr>
       </w:pPr>
       <w:hyperlink r:id="rId156">
@@ -41418,7 +41779,7 @@
         <w:pStyle w:val="Compact"/>
         <w:numPr>
           <w:ilvl w:val="0"/>
-          <w:numId w:val="1085"/>
+          <w:numId w:val="1088"/>
         </w:numPr>
       </w:pPr>
       <w:hyperlink r:id="rId157">
@@ -41441,7 +41802,7 @@
         <w:pStyle w:val="Compact"/>
         <w:numPr>
           <w:ilvl w:val="0"/>
-          <w:numId w:val="1085"/>
+          <w:numId w:val="1088"/>
         </w:numPr>
       </w:pPr>
       <w:hyperlink r:id="rId158">
@@ -41459,15 +41820,15 @@
         <w:t xml:space="preserve">(package vignette)</w:t>
       </w:r>
     </w:p>
-    <w:bookmarkEnd w:id="359"/>
-    <w:bookmarkEnd w:id="360"/>
-    <w:bookmarkStart w:id="363" w:name="resources-for-git-github"/>
+    <w:bookmarkEnd w:id="365"/>
+    <w:bookmarkEnd w:id="366"/>
+    <w:bookmarkStart w:id="369" w:name="resources-for-git-github"/>
     <w:p>
       <w:pPr>
         <w:pStyle w:val="Heading2"/>
       </w:pPr>
       <w:r>
-        <w:t xml:space="preserve">17.2 Resources for Git &amp; Github</w:t>
+        <w:t xml:space="preserve">18.2 Resources for Git &amp; Github</w:t>
       </w:r>
     </w:p>
     <w:p>
@@ -41475,7 +41836,7 @@
         <w:pStyle w:val="Compact"/>
         <w:numPr>
           <w:ilvl w:val="0"/>
-          <w:numId w:val="1086"/>
+          <w:numId w:val="1089"/>
         </w:numPr>
       </w:pPr>
       <w:hyperlink r:id="rId184">
@@ -41498,10 +41859,10 @@
         <w:pStyle w:val="Compact"/>
         <w:numPr>
           <w:ilvl w:val="0"/>
-          <w:numId w:val="1086"/>
+          <w:numId w:val="1089"/>
         </w:numPr>
       </w:pPr>
-      <w:hyperlink r:id="rId361">
+      <w:hyperlink r:id="rId367">
         <w:r>
           <w:rPr>
             <w:rStyle w:val="Hyperlink"/>
@@ -41515,10 +41876,10 @@
         <w:pStyle w:val="Compact"/>
         <w:numPr>
           <w:ilvl w:val="0"/>
-          <w:numId w:val="1086"/>
+          <w:numId w:val="1089"/>
         </w:numPr>
       </w:pPr>
-      <w:hyperlink r:id="rId362">
+      <w:hyperlink r:id="rId368">
         <w:r>
           <w:rPr>
             <w:rStyle w:val="Hyperlink"/>
@@ -41527,14 +41888,14 @@
         </w:r>
       </w:hyperlink>
     </w:p>
-    <w:bookmarkEnd w:id="363"/>
-    <w:bookmarkStart w:id="365" w:name="scientific-figures"/>
+    <w:bookmarkEnd w:id="369"/>
+    <w:bookmarkStart w:id="371" w:name="scientific-figures"/>
     <w:p>
       <w:pPr>
         <w:pStyle w:val="Heading2"/>
       </w:pPr>
       <w:r>
-        <w:t xml:space="preserve">17.3 Scientific figures</w:t>
+        <w:t xml:space="preserve">18.3 Scientific figures</w:t>
       </w:r>
     </w:p>
     <w:p>
@@ -41542,10 +41903,10 @@
         <w:pStyle w:val="Compact"/>
         <w:numPr>
           <w:ilvl w:val="0"/>
-          <w:numId w:val="1087"/>
+          <w:numId w:val="1090"/>
         </w:numPr>
       </w:pPr>
-      <w:hyperlink r:id="rId364">
+      <w:hyperlink r:id="rId370">
         <w:r>
           <w:rPr>
             <w:rStyle w:val="Hyperlink"/>
@@ -41554,14 +41915,14 @@
         </w:r>
       </w:hyperlink>
     </w:p>
-    <w:bookmarkEnd w:id="365"/>
-    <w:bookmarkStart w:id="370" w:name="writing"/>
+    <w:bookmarkEnd w:id="371"/>
+    <w:bookmarkStart w:id="376" w:name="writing"/>
     <w:p>
       <w:pPr>
         <w:pStyle w:val="Heading2"/>
       </w:pPr>
       <w:r>
-        <w:t xml:space="preserve">17.4 Writing</w:t>
+        <w:t xml:space="preserve">18.4 Writing</w:t>
       </w:r>
     </w:p>
     <w:p>
@@ -41569,10 +41930,10 @@
         <w:pStyle w:val="Compact"/>
         <w:numPr>
           <w:ilvl w:val="0"/>
-          <w:numId w:val="1088"/>
+          <w:numId w:val="1091"/>
         </w:numPr>
       </w:pPr>
-      <w:hyperlink r:id="rId366">
+      <w:hyperlink r:id="rId372">
         <w:r>
           <w:rPr>
             <w:rStyle w:val="Hyperlink"/>
@@ -41586,7 +41947,7 @@
         <w:pStyle w:val="Compact"/>
         <w:numPr>
           <w:ilvl w:val="0"/>
-          <w:numId w:val="1088"/>
+          <w:numId w:val="1091"/>
         </w:numPr>
       </w:pPr>
       <w:hyperlink r:id="rId31">
@@ -41603,10 +41964,10 @@
         <w:pStyle w:val="Compact"/>
         <w:numPr>
           <w:ilvl w:val="0"/>
-          <w:numId w:val="1088"/>
+          <w:numId w:val="1091"/>
         </w:numPr>
       </w:pPr>
-      <w:hyperlink r:id="rId367">
+      <w:hyperlink r:id="rId373">
         <w:r>
           <w:rPr>
             <w:rStyle w:val="Hyperlink"/>
@@ -41620,10 +41981,10 @@
         <w:pStyle w:val="Compact"/>
         <w:numPr>
           <w:ilvl w:val="0"/>
-          <w:numId w:val="1088"/>
+          <w:numId w:val="1091"/>
         </w:numPr>
       </w:pPr>
-      <w:hyperlink r:id="rId368">
+      <w:hyperlink r:id="rId374">
         <w:r>
           <w:rPr>
             <w:rStyle w:val="Hyperlink"/>
@@ -41637,10 +41998,10 @@
         <w:pStyle w:val="Compact"/>
         <w:numPr>
           <w:ilvl w:val="0"/>
-          <w:numId w:val="1088"/>
+          <w:numId w:val="1091"/>
         </w:numPr>
       </w:pPr>
-      <w:hyperlink r:id="rId369">
+      <w:hyperlink r:id="rId375">
         <w:r>
           <w:rPr>
             <w:rStyle w:val="Hyperlink"/>
@@ -41649,14 +42010,14 @@
         </w:r>
       </w:hyperlink>
     </w:p>
-    <w:bookmarkEnd w:id="370"/>
-    <w:bookmarkStart w:id="375" w:name="presentations"/>
+    <w:bookmarkEnd w:id="376"/>
+    <w:bookmarkStart w:id="381" w:name="presentations"/>
     <w:p>
       <w:pPr>
         <w:pStyle w:val="Heading2"/>
       </w:pPr>
       <w:r>
-        <w:t xml:space="preserve">17.5 Presentations</w:t>
+        <w:t xml:space="preserve">18.5 Presentations</w:t>
       </w:r>
     </w:p>
     <w:p>
@@ -41664,10 +42025,10 @@
         <w:pStyle w:val="Compact"/>
         <w:numPr>
           <w:ilvl w:val="0"/>
-          <w:numId w:val="1089"/>
+          <w:numId w:val="1092"/>
         </w:numPr>
       </w:pPr>
-      <w:hyperlink r:id="rId371">
+      <w:hyperlink r:id="rId377">
         <w:r>
           <w:rPr>
             <w:rStyle w:val="Hyperlink"/>
@@ -41681,10 +42042,10 @@
         <w:pStyle w:val="Compact"/>
         <w:numPr>
           <w:ilvl w:val="0"/>
-          <w:numId w:val="1089"/>
+          <w:numId w:val="1092"/>
         </w:numPr>
       </w:pPr>
-      <w:hyperlink r:id="rId372">
+      <w:hyperlink r:id="rId378">
         <w:r>
           <w:rPr>
             <w:rStyle w:val="Hyperlink"/>
@@ -41698,10 +42059,10 @@
         <w:pStyle w:val="Compact"/>
         <w:numPr>
           <w:ilvl w:val="0"/>
-          <w:numId w:val="1089"/>
+          <w:numId w:val="1092"/>
         </w:numPr>
       </w:pPr>
-      <w:hyperlink r:id="rId373">
+      <w:hyperlink r:id="rId379">
         <w:r>
           <w:rPr>
             <w:rStyle w:val="Hyperlink"/>
@@ -41715,10 +42076,10 @@
         <w:pStyle w:val="Compact"/>
         <w:numPr>
           <w:ilvl w:val="0"/>
-          <w:numId w:val="1089"/>
+          <w:numId w:val="1092"/>
         </w:numPr>
       </w:pPr>
-      <w:hyperlink r:id="rId374">
+      <w:hyperlink r:id="rId380">
         <w:r>
           <w:rPr>
             <w:rStyle w:val="Hyperlink"/>
@@ -41727,14 +42088,14 @@
         </w:r>
       </w:hyperlink>
     </w:p>
-    <w:bookmarkEnd w:id="375"/>
-    <w:bookmarkStart w:id="377" w:name="professional-advice"/>
+    <w:bookmarkEnd w:id="381"/>
+    <w:bookmarkStart w:id="383" w:name="professional-advice"/>
     <w:p>
       <w:pPr>
         <w:pStyle w:val="Heading2"/>
       </w:pPr>
       <w:r>
-        <w:t xml:space="preserve">17.6 Professional advice</w:t>
+        <w:t xml:space="preserve">18.6 Professional advice</w:t>
       </w:r>
     </w:p>
     <w:p>
@@ -41742,10 +42103,10 @@
         <w:pStyle w:val="Compact"/>
         <w:numPr>
           <w:ilvl w:val="0"/>
-          <w:numId w:val="1090"/>
+          <w:numId w:val="1093"/>
         </w:numPr>
       </w:pPr>
-      <w:hyperlink r:id="rId376">
+      <w:hyperlink r:id="rId382">
         <w:r>
           <w:rPr>
             <w:rStyle w:val="Hyperlink"/>
@@ -41754,14 +42115,14 @@
         </w:r>
       </w:hyperlink>
     </w:p>
-    <w:bookmarkEnd w:id="377"/>
-    <w:bookmarkStart w:id="380" w:name="funding"/>
+    <w:bookmarkEnd w:id="383"/>
+    <w:bookmarkStart w:id="386" w:name="funding"/>
     <w:p>
       <w:pPr>
         <w:pStyle w:val="Heading2"/>
       </w:pPr>
       <w:r>
-        <w:t xml:space="preserve">17.7 Funding</w:t>
+        <w:t xml:space="preserve">18.7 Funding</w:t>
       </w:r>
     </w:p>
     <w:p>
@@ -41769,10 +42130,10 @@
         <w:pStyle w:val="Compact"/>
         <w:numPr>
           <w:ilvl w:val="0"/>
-          <w:numId w:val="1091"/>
+          <w:numId w:val="1094"/>
         </w:numPr>
       </w:pPr>
-      <w:hyperlink r:id="rId378">
+      <w:hyperlink r:id="rId384">
         <w:r>
           <w:rPr>
             <w:rStyle w:val="Hyperlink"/>
@@ -41786,10 +42147,10 @@
         <w:pStyle w:val="Compact"/>
         <w:numPr>
           <w:ilvl w:val="0"/>
-          <w:numId w:val="1091"/>
+          <w:numId w:val="1094"/>
         </w:numPr>
       </w:pPr>
-      <w:hyperlink r:id="rId379">
+      <w:hyperlink r:id="rId385">
         <w:r>
           <w:rPr>
             <w:rStyle w:val="Hyperlink"/>
@@ -41798,14 +42159,14 @@
         </w:r>
       </w:hyperlink>
     </w:p>
-    <w:bookmarkEnd w:id="380"/>
-    <w:bookmarkStart w:id="384" w:name="ethics-and-global-health-research"/>
+    <w:bookmarkEnd w:id="386"/>
+    <w:bookmarkStart w:id="390" w:name="ethics-and-global-health-research"/>
     <w:p>
       <w:pPr>
         <w:pStyle w:val="Heading2"/>
       </w:pPr>
       <w:r>
-        <w:t xml:space="preserve">17.8 Ethics and global health research</w:t>
+        <w:t xml:space="preserve">18.8 Ethics and global health research</w:t>
       </w:r>
     </w:p>
     <w:p>
@@ -41813,10 +42174,10 @@
         <w:pStyle w:val="Compact"/>
         <w:numPr>
           <w:ilvl w:val="0"/>
-          <w:numId w:val="1092"/>
+          <w:numId w:val="1095"/>
         </w:numPr>
       </w:pPr>
-      <w:hyperlink r:id="rId381">
+      <w:hyperlink r:id="rId387">
         <w:r>
           <w:rPr>
             <w:rStyle w:val="Hyperlink"/>
@@ -41830,10 +42191,10 @@
         <w:pStyle w:val="Compact"/>
         <w:numPr>
           <w:ilvl w:val="0"/>
-          <w:numId w:val="1092"/>
+          <w:numId w:val="1095"/>
         </w:numPr>
       </w:pPr>
-      <w:hyperlink r:id="rId382">
+      <w:hyperlink r:id="rId388">
         <w:r>
           <w:rPr>
             <w:rStyle w:val="Hyperlink"/>
@@ -41847,10 +42208,10 @@
         <w:pStyle w:val="Compact"/>
         <w:numPr>
           <w:ilvl w:val="0"/>
-          <w:numId w:val="1092"/>
+          <w:numId w:val="1095"/>
         </w:numPr>
       </w:pPr>
-      <w:hyperlink r:id="rId383">
+      <w:hyperlink r:id="rId389">
         <w:r>
           <w:rPr>
             <w:rStyle w:val="Hyperlink"/>
@@ -41859,8 +42220,8 @@
         </w:r>
       </w:hyperlink>
     </w:p>
-    <w:bookmarkEnd w:id="384"/>
-    <w:bookmarkEnd w:id="385"/>
+    <w:bookmarkEnd w:id="390"/>
+    <w:bookmarkEnd w:id="391"/>
     <w:sectPr>
       <w:footnotePr>
         <w:numRestart w:val="eachSect"/>
@@ -43226,6 +43587,15 @@
     <w:abstractNumId w:val="991"/>
   </w:num>
   <w:num w:numId="1092">
+    <w:abstractNumId w:val="991"/>
+  </w:num>
+  <w:num w:numId="1093">
+    <w:abstractNumId w:val="991"/>
+  </w:num>
+  <w:num w:numId="1094">
+    <w:abstractNumId w:val="991"/>
+  </w:num>
+  <w:num w:numId="1095">
     <w:abstractNumId w:val="991"/>
   </w:num>
 </w:numbering>

</xml_diff>